<commit_message>
Commit for the word and folders in main
</commit_message>
<xml_diff>
--- a/Web-Devs_INFINITY-GAMES_FP.docx
+++ b/Web-Devs_INFINITY-GAMES_FP.docx
@@ -54,17 +54,7 @@
           <w:sz w:val="36"/>
           <w:szCs w:val="36"/>
         </w:rPr>
-        <w:t xml:space="preserve">INFINITY GAMES - </w:t>
-      </w:r>
-      <w:r>
-        <w:rPr>
-          <w:rFonts w:ascii="Times New Roman" w:hAnsi="Times New Roman" w:cs="Times New Roman"/>
-          <w:b/>
-          <w:bCs/>
-          <w:sz w:val="36"/>
-          <w:szCs w:val="36"/>
-        </w:rPr>
-        <w:t>Your one-stop destination for gaming!</w:t>
+        <w:t>INFINITY GAMES - Your one-stop destination for gaming!</w:t>
       </w:r>
     </w:p>
     <w:p>
@@ -112,18 +102,10 @@
           </w:tcPr>
           <w:p>
             <w:r>
-              <w:t>Browser/</w:t>
-            </w:r>
-            <w:proofErr w:type="gramStart"/>
-            <w:r>
-              <w:t xml:space="preserve">Platform  </w:t>
-            </w:r>
-            <w:r>
-              <w:t>1</w:t>
-            </w:r>
-            <w:proofErr w:type="gramEnd"/>
-            <w:r>
-              <w:t xml:space="preserve"> </w:t>
+              <w:t xml:space="preserve">Browser/Platform  </w:t>
+            </w:r>
+            <w:r>
+              <w:t xml:space="preserve">1 </w:t>
             </w:r>
             <w:r>
               <w:t>Compatibility</w:t>
@@ -223,15 +205,7 @@
           </w:tcPr>
           <w:p>
             <w:r>
-              <w:t xml:space="preserve">Media queries are used throughout the CSS code, especially in sections </w:t>
-            </w:r>
-            <w:proofErr w:type="gramStart"/>
-            <w:r>
-              <w:t>like .product</w:t>
-            </w:r>
-            <w:proofErr w:type="gramEnd"/>
-            <w:r>
-              <w:t>-card, .hero-section, and .card-grid.</w:t>
+              <w:t>Media queries are used throughout the CSS code, especially in sections like .product-card, .hero-section, and .card-grid.</w:t>
             </w:r>
           </w:p>
         </w:tc>
@@ -283,15 +257,7 @@
           </w:tcPr>
           <w:p>
             <w:r>
-              <w:t xml:space="preserve">The layout adjustments for different screen sizes are evident in various sections such </w:t>
-            </w:r>
-            <w:proofErr w:type="gramStart"/>
-            <w:r>
-              <w:t>as .main</w:t>
-            </w:r>
-            <w:proofErr w:type="gramEnd"/>
-            <w:r>
-              <w:t>, .logo, .title, .credentials, .link, .registration-form,</w:t>
+              <w:t>The layout adjustments for different screen sizes are evident in various sections such as .main, .logo, .title, .credentials, .link, .registration-form,</w:t>
             </w:r>
           </w:p>
         </w:tc>
@@ -343,15 +309,7 @@
           </w:tcPr>
           <w:p>
             <w:r>
-              <w:t xml:space="preserve">Classes </w:t>
-            </w:r>
-            <w:proofErr w:type="gramStart"/>
-            <w:r>
-              <w:t>like .mobile</w:t>
-            </w:r>
-            <w:proofErr w:type="gramEnd"/>
-            <w:r>
-              <w:t xml:space="preserve"> and .desktop control the visibility of elements, such as in the navigation section and footer</w:t>
+              <w:t>Classes like .mobile and .desktop control the visibility of elements, such as in the navigation section and footer</w:t>
             </w:r>
             <w:r>
               <w:t>.</w:t>
@@ -568,23 +526,7 @@
           </w:tcPr>
           <w:p>
             <w:r>
-              <w:t xml:space="preserve">Flexible image styles are applied in sections </w:t>
-            </w:r>
-            <w:proofErr w:type="gramStart"/>
-            <w:r>
-              <w:t>like .product</w:t>
-            </w:r>
-            <w:proofErr w:type="gramEnd"/>
-            <w:r>
-              <w:t xml:space="preserve">-card </w:t>
-            </w:r>
-            <w:proofErr w:type="spellStart"/>
-            <w:r>
-              <w:t>img</w:t>
-            </w:r>
-            <w:proofErr w:type="spellEnd"/>
-            <w:r>
-              <w:t>, ensuring that images resize properly on smaller screens.</w:t>
+              <w:t>Flexible image styles are applied in sections like .product-card img, ensuring that images resize properly on smaller screens.</w:t>
             </w:r>
           </w:p>
         </w:tc>
@@ -636,23 +578,7 @@
           </w:tcPr>
           <w:p>
             <w:r>
-              <w:t xml:space="preserve">Text adjustments for improved readability on mobile devices are seen in various sections, such </w:t>
-            </w:r>
-            <w:proofErr w:type="gramStart"/>
-            <w:r>
-              <w:t>as .title</w:t>
-            </w:r>
-            <w:proofErr w:type="gramEnd"/>
-            <w:r>
-              <w:t>, .product-card h2, and .</w:t>
-            </w:r>
-            <w:proofErr w:type="spellStart"/>
-            <w:r>
-              <w:t>card__heading</w:t>
-            </w:r>
-            <w:proofErr w:type="spellEnd"/>
-            <w:r>
-              <w:t>.</w:t>
+              <w:t>Text adjustments for improved readability on mobile devices are seen in various sections, such as .title, .product-card h2, and .card__heading.</w:t>
             </w:r>
           </w:p>
         </w:tc>
@@ -756,15 +682,7 @@
           </w:tcPr>
           <w:p>
             <w:r>
-              <w:t xml:space="preserve">Styles for collapsible or modified navigation menus can be found in sections like .nav, .nav </w:t>
-            </w:r>
-            <w:proofErr w:type="spellStart"/>
-            <w:r>
-              <w:t>ul</w:t>
-            </w:r>
-            <w:proofErr w:type="spellEnd"/>
-            <w:r>
-              <w:t>, .nav li, and .nav li a.</w:t>
+              <w:t>Styles for collapsible or modified navigation menus can be found in sections like .nav, .nav ul, .nav li, and .nav li a.</w:t>
             </w:r>
           </w:p>
         </w:tc>
@@ -804,13 +722,7 @@
         </w:numPr>
       </w:pPr>
       <w:r>
-        <w:t xml:space="preserve">Cross-Browser Compatibility: Ensuring the website works well across different browsers posed a challenge. Solution: Tested the website on multiple browsers and </w:t>
-      </w:r>
-      <w:r>
-        <w:t>adjusted</w:t>
-      </w:r>
-      <w:r>
-        <w:t xml:space="preserve"> as needed.</w:t>
+        <w:t>Cross-Browser Compatibility: Ensuring the website works well across different browsers posed a challenge. Solution: Tested the website on multiple browsers and adjusted as needed.</w:t>
       </w:r>
     </w:p>
     <w:p>
@@ -835,6 +747,149 @@
       </w:pPr>
       <w:r>
         <w:t>Lack of coordination throughout the whole project in the group.</w:t>
+      </w:r>
+    </w:p>
+    <w:p/>
+    <w:p/>
+    <w:p>
+      <w:pPr>
+        <w:pStyle w:val="ListParagraph"/>
+        <w:numPr>
+          <w:ilvl w:val="0"/>
+          <w:numId w:val="1"/>
+        </w:numPr>
+      </w:pPr>
+      <w:r>
+        <w:t>Site map:</w:t>
+      </w:r>
+    </w:p>
+    <w:p>
+      <w:pPr>
+        <w:pStyle w:val="ListParagraph"/>
+        <w:numPr>
+          <w:ilvl w:val="0"/>
+          <w:numId w:val="5"/>
+        </w:numPr>
+      </w:pPr>
+      <w:r>
+        <w:t>Site consists of 7 pages.</w:t>
+      </w:r>
+    </w:p>
+    <w:p>
+      <w:pPr>
+        <w:pStyle w:val="ListParagraph"/>
+        <w:numPr>
+          <w:ilvl w:val="0"/>
+          <w:numId w:val="4"/>
+        </w:numPr>
+      </w:pPr>
+      <w:r>
+        <w:t>Log in</w:t>
+      </w:r>
+    </w:p>
+    <w:p>
+      <w:pPr>
+        <w:pStyle w:val="ListParagraph"/>
+        <w:numPr>
+          <w:ilvl w:val="0"/>
+          <w:numId w:val="4"/>
+        </w:numPr>
+      </w:pPr>
+      <w:r>
+        <w:t>Home</w:t>
+      </w:r>
+    </w:p>
+    <w:p>
+      <w:pPr>
+        <w:pStyle w:val="ListParagraph"/>
+        <w:numPr>
+          <w:ilvl w:val="0"/>
+          <w:numId w:val="4"/>
+        </w:numPr>
+      </w:pPr>
+      <w:r>
+        <w:t>About</w:t>
+      </w:r>
+    </w:p>
+    <w:p>
+      <w:pPr>
+        <w:pStyle w:val="ListParagraph"/>
+        <w:numPr>
+          <w:ilvl w:val="0"/>
+          <w:numId w:val="4"/>
+        </w:numPr>
+      </w:pPr>
+      <w:r>
+        <w:t>Games</w:t>
+      </w:r>
+    </w:p>
+    <w:p>
+      <w:pPr>
+        <w:pStyle w:val="ListParagraph"/>
+        <w:numPr>
+          <w:ilvl w:val="0"/>
+          <w:numId w:val="4"/>
+        </w:numPr>
+      </w:pPr>
+      <w:r>
+        <w:t>Products</w:t>
+      </w:r>
+    </w:p>
+    <w:p>
+      <w:pPr>
+        <w:pStyle w:val="ListParagraph"/>
+        <w:numPr>
+          <w:ilvl w:val="0"/>
+          <w:numId w:val="4"/>
+        </w:numPr>
+      </w:pPr>
+      <w:r>
+        <w:t>Favorites</w:t>
+      </w:r>
+    </w:p>
+    <w:p>
+      <w:pPr>
+        <w:pStyle w:val="ListParagraph"/>
+        <w:numPr>
+          <w:ilvl w:val="0"/>
+          <w:numId w:val="4"/>
+        </w:numPr>
+      </w:pPr>
+      <w:r>
+        <w:t>Contact Us</w:t>
+      </w:r>
+    </w:p>
+    <w:p>
+      <w:pPr>
+        <w:ind w:left="1800"/>
+      </w:pPr>
+    </w:p>
+    <w:p>
+      <w:pPr>
+        <w:pStyle w:val="ListParagraph"/>
+        <w:numPr>
+          <w:ilvl w:val="0"/>
+          <w:numId w:val="5"/>
+        </w:numPr>
+      </w:pPr>
+      <w:r>
+        <w:t>The whole project consists of HTML, CSS and JavaScript</w:t>
+      </w:r>
+    </w:p>
+    <w:p>
+      <w:pPr>
+        <w:ind w:left="1800"/>
+      </w:pPr>
+      <w:r>
+        <w:t>With having 2 versions of CSS and some inline CSS in HTML pages</w:t>
+      </w:r>
+    </w:p>
+    <w:p>
+      <w:pPr>
+        <w:ind w:left="1800"/>
+      </w:pPr>
+      <w:r>
+        <w:t>Along with inline scripts for different pages.</w:t>
       </w:r>
     </w:p>
     <w:p/>
@@ -861,7 +916,7 @@
   <w:abstractNum w:abstractNumId="0" w15:restartNumberingAfterBreak="0">
     <w:nsid w:val="048C2171"/>
     <w:multiLevelType w:val="hybridMultilevel"/>
-    <w:tmpl w:val="5284EBB2"/>
+    <w:tmpl w:val="429E2BDE"/>
     <w:lvl w:ilvl="0" w:tplc="04090001">
       <w:start w:val="1"/>
       <w:numFmt w:val="bullet"/>
@@ -972,6 +1027,345 @@
     </w:lvl>
   </w:abstractNum>
   <w:abstractNum w:abstractNumId="1" w15:restartNumberingAfterBreak="0">
+    <w:nsid w:val="169A4559"/>
+    <w:multiLevelType w:val="hybridMultilevel"/>
+    <w:tmpl w:val="0C021176"/>
+    <w:lvl w:ilvl="0" w:tplc="0409000F">
+      <w:start w:val="1"/>
+      <w:numFmt w:val="decimal"/>
+      <w:lvlText w:val="%1."/>
+      <w:lvlJc w:val="left"/>
+      <w:pPr>
+        <w:ind w:left="2160" w:hanging="360"/>
+      </w:pPr>
+      <w:rPr>
+        <w:rFonts w:hint="default"/>
+      </w:rPr>
+    </w:lvl>
+    <w:lvl w:ilvl="1" w:tplc="FFFFFFFF" w:tentative="1">
+      <w:start w:val="1"/>
+      <w:numFmt w:val="bullet"/>
+      <w:lvlText w:val="o"/>
+      <w:lvlJc w:val="left"/>
+      <w:pPr>
+        <w:ind w:left="2880" w:hanging="360"/>
+      </w:pPr>
+      <w:rPr>
+        <w:rFonts w:ascii="Courier New" w:hAnsi="Courier New" w:cs="Courier New" w:hint="default"/>
+      </w:rPr>
+    </w:lvl>
+    <w:lvl w:ilvl="2" w:tplc="FFFFFFFF" w:tentative="1">
+      <w:start w:val="1"/>
+      <w:numFmt w:val="bullet"/>
+      <w:lvlText w:val=""/>
+      <w:lvlJc w:val="left"/>
+      <w:pPr>
+        <w:ind w:left="3600" w:hanging="360"/>
+      </w:pPr>
+      <w:rPr>
+        <w:rFonts w:ascii="Wingdings" w:hAnsi="Wingdings" w:hint="default"/>
+      </w:rPr>
+    </w:lvl>
+    <w:lvl w:ilvl="3" w:tplc="FFFFFFFF" w:tentative="1">
+      <w:start w:val="1"/>
+      <w:numFmt w:val="bullet"/>
+      <w:lvlText w:val=""/>
+      <w:lvlJc w:val="left"/>
+      <w:pPr>
+        <w:ind w:left="4320" w:hanging="360"/>
+      </w:pPr>
+      <w:rPr>
+        <w:rFonts w:ascii="Symbol" w:hAnsi="Symbol" w:hint="default"/>
+      </w:rPr>
+    </w:lvl>
+    <w:lvl w:ilvl="4" w:tplc="FFFFFFFF" w:tentative="1">
+      <w:start w:val="1"/>
+      <w:numFmt w:val="bullet"/>
+      <w:lvlText w:val="o"/>
+      <w:lvlJc w:val="left"/>
+      <w:pPr>
+        <w:ind w:left="5040" w:hanging="360"/>
+      </w:pPr>
+      <w:rPr>
+        <w:rFonts w:ascii="Courier New" w:hAnsi="Courier New" w:cs="Courier New" w:hint="default"/>
+      </w:rPr>
+    </w:lvl>
+    <w:lvl w:ilvl="5" w:tplc="FFFFFFFF" w:tentative="1">
+      <w:start w:val="1"/>
+      <w:numFmt w:val="bullet"/>
+      <w:lvlText w:val=""/>
+      <w:lvlJc w:val="left"/>
+      <w:pPr>
+        <w:ind w:left="5760" w:hanging="360"/>
+      </w:pPr>
+      <w:rPr>
+        <w:rFonts w:ascii="Wingdings" w:hAnsi="Wingdings" w:hint="default"/>
+      </w:rPr>
+    </w:lvl>
+    <w:lvl w:ilvl="6" w:tplc="FFFFFFFF" w:tentative="1">
+      <w:start w:val="1"/>
+      <w:numFmt w:val="bullet"/>
+      <w:lvlText w:val=""/>
+      <w:lvlJc w:val="left"/>
+      <w:pPr>
+        <w:ind w:left="6480" w:hanging="360"/>
+      </w:pPr>
+      <w:rPr>
+        <w:rFonts w:ascii="Symbol" w:hAnsi="Symbol" w:hint="default"/>
+      </w:rPr>
+    </w:lvl>
+    <w:lvl w:ilvl="7" w:tplc="FFFFFFFF" w:tentative="1">
+      <w:start w:val="1"/>
+      <w:numFmt w:val="bullet"/>
+      <w:lvlText w:val="o"/>
+      <w:lvlJc w:val="left"/>
+      <w:pPr>
+        <w:ind w:left="7200" w:hanging="360"/>
+      </w:pPr>
+      <w:rPr>
+        <w:rFonts w:ascii="Courier New" w:hAnsi="Courier New" w:cs="Courier New" w:hint="default"/>
+      </w:rPr>
+    </w:lvl>
+    <w:lvl w:ilvl="8" w:tplc="FFFFFFFF" w:tentative="1">
+      <w:start w:val="1"/>
+      <w:numFmt w:val="bullet"/>
+      <w:lvlText w:val=""/>
+      <w:lvlJc w:val="left"/>
+      <w:pPr>
+        <w:ind w:left="7920" w:hanging="360"/>
+      </w:pPr>
+      <w:rPr>
+        <w:rFonts w:ascii="Wingdings" w:hAnsi="Wingdings" w:hint="default"/>
+      </w:rPr>
+    </w:lvl>
+  </w:abstractNum>
+  <w:abstractNum w:abstractNumId="2" w15:restartNumberingAfterBreak="0">
+    <w:nsid w:val="20F80D79"/>
+    <w:multiLevelType w:val="hybridMultilevel"/>
+    <w:tmpl w:val="07943724"/>
+    <w:lvl w:ilvl="0" w:tplc="0409000B">
+      <w:start w:val="1"/>
+      <w:numFmt w:val="bullet"/>
+      <w:lvlText w:val=""/>
+      <w:lvlJc w:val="left"/>
+      <w:pPr>
+        <w:ind w:left="1080" w:hanging="360"/>
+      </w:pPr>
+      <w:rPr>
+        <w:rFonts w:ascii="Wingdings" w:hAnsi="Wingdings" w:hint="default"/>
+      </w:rPr>
+    </w:lvl>
+    <w:lvl w:ilvl="1" w:tplc="04090003" w:tentative="1">
+      <w:start w:val="1"/>
+      <w:numFmt w:val="bullet"/>
+      <w:lvlText w:val="o"/>
+      <w:lvlJc w:val="left"/>
+      <w:pPr>
+        <w:ind w:left="1800" w:hanging="360"/>
+      </w:pPr>
+      <w:rPr>
+        <w:rFonts w:ascii="Courier New" w:hAnsi="Courier New" w:cs="Courier New" w:hint="default"/>
+      </w:rPr>
+    </w:lvl>
+    <w:lvl w:ilvl="2" w:tplc="04090005" w:tentative="1">
+      <w:start w:val="1"/>
+      <w:numFmt w:val="bullet"/>
+      <w:lvlText w:val=""/>
+      <w:lvlJc w:val="left"/>
+      <w:pPr>
+        <w:ind w:left="2520" w:hanging="360"/>
+      </w:pPr>
+      <w:rPr>
+        <w:rFonts w:ascii="Wingdings" w:hAnsi="Wingdings" w:hint="default"/>
+      </w:rPr>
+    </w:lvl>
+    <w:lvl w:ilvl="3" w:tplc="04090001" w:tentative="1">
+      <w:start w:val="1"/>
+      <w:numFmt w:val="bullet"/>
+      <w:lvlText w:val=""/>
+      <w:lvlJc w:val="left"/>
+      <w:pPr>
+        <w:ind w:left="3240" w:hanging="360"/>
+      </w:pPr>
+      <w:rPr>
+        <w:rFonts w:ascii="Symbol" w:hAnsi="Symbol" w:hint="default"/>
+      </w:rPr>
+    </w:lvl>
+    <w:lvl w:ilvl="4" w:tplc="04090003" w:tentative="1">
+      <w:start w:val="1"/>
+      <w:numFmt w:val="bullet"/>
+      <w:lvlText w:val="o"/>
+      <w:lvlJc w:val="left"/>
+      <w:pPr>
+        <w:ind w:left="3960" w:hanging="360"/>
+      </w:pPr>
+      <w:rPr>
+        <w:rFonts w:ascii="Courier New" w:hAnsi="Courier New" w:cs="Courier New" w:hint="default"/>
+      </w:rPr>
+    </w:lvl>
+    <w:lvl w:ilvl="5" w:tplc="04090005" w:tentative="1">
+      <w:start w:val="1"/>
+      <w:numFmt w:val="bullet"/>
+      <w:lvlText w:val=""/>
+      <w:lvlJc w:val="left"/>
+      <w:pPr>
+        <w:ind w:left="4680" w:hanging="360"/>
+      </w:pPr>
+      <w:rPr>
+        <w:rFonts w:ascii="Wingdings" w:hAnsi="Wingdings" w:hint="default"/>
+      </w:rPr>
+    </w:lvl>
+    <w:lvl w:ilvl="6" w:tplc="04090001" w:tentative="1">
+      <w:start w:val="1"/>
+      <w:numFmt w:val="bullet"/>
+      <w:lvlText w:val=""/>
+      <w:lvlJc w:val="left"/>
+      <w:pPr>
+        <w:ind w:left="5400" w:hanging="360"/>
+      </w:pPr>
+      <w:rPr>
+        <w:rFonts w:ascii="Symbol" w:hAnsi="Symbol" w:hint="default"/>
+      </w:rPr>
+    </w:lvl>
+    <w:lvl w:ilvl="7" w:tplc="04090003" w:tentative="1">
+      <w:start w:val="1"/>
+      <w:numFmt w:val="bullet"/>
+      <w:lvlText w:val="o"/>
+      <w:lvlJc w:val="left"/>
+      <w:pPr>
+        <w:ind w:left="6120" w:hanging="360"/>
+      </w:pPr>
+      <w:rPr>
+        <w:rFonts w:ascii="Courier New" w:hAnsi="Courier New" w:cs="Courier New" w:hint="default"/>
+      </w:rPr>
+    </w:lvl>
+    <w:lvl w:ilvl="8" w:tplc="04090005" w:tentative="1">
+      <w:start w:val="1"/>
+      <w:numFmt w:val="bullet"/>
+      <w:lvlText w:val=""/>
+      <w:lvlJc w:val="left"/>
+      <w:pPr>
+        <w:ind w:left="6840" w:hanging="360"/>
+      </w:pPr>
+      <w:rPr>
+        <w:rFonts w:ascii="Wingdings" w:hAnsi="Wingdings" w:hint="default"/>
+      </w:rPr>
+    </w:lvl>
+  </w:abstractNum>
+  <w:abstractNum w:abstractNumId="3" w15:restartNumberingAfterBreak="0">
+    <w:nsid w:val="40D8685F"/>
+    <w:multiLevelType w:val="hybridMultilevel"/>
+    <w:tmpl w:val="B31847CC"/>
+    <w:lvl w:ilvl="0" w:tplc="0409000B">
+      <w:start w:val="1"/>
+      <w:numFmt w:val="bullet"/>
+      <w:lvlText w:val=""/>
+      <w:lvlJc w:val="left"/>
+      <w:pPr>
+        <w:ind w:left="2160" w:hanging="360"/>
+      </w:pPr>
+      <w:rPr>
+        <w:rFonts w:ascii="Wingdings" w:hAnsi="Wingdings" w:hint="default"/>
+      </w:rPr>
+    </w:lvl>
+    <w:lvl w:ilvl="1" w:tplc="04090003" w:tentative="1">
+      <w:start w:val="1"/>
+      <w:numFmt w:val="bullet"/>
+      <w:lvlText w:val="o"/>
+      <w:lvlJc w:val="left"/>
+      <w:pPr>
+        <w:ind w:left="2880" w:hanging="360"/>
+      </w:pPr>
+      <w:rPr>
+        <w:rFonts w:ascii="Courier New" w:hAnsi="Courier New" w:cs="Courier New" w:hint="default"/>
+      </w:rPr>
+    </w:lvl>
+    <w:lvl w:ilvl="2" w:tplc="04090005" w:tentative="1">
+      <w:start w:val="1"/>
+      <w:numFmt w:val="bullet"/>
+      <w:lvlText w:val=""/>
+      <w:lvlJc w:val="left"/>
+      <w:pPr>
+        <w:ind w:left="3600" w:hanging="360"/>
+      </w:pPr>
+      <w:rPr>
+        <w:rFonts w:ascii="Wingdings" w:hAnsi="Wingdings" w:hint="default"/>
+      </w:rPr>
+    </w:lvl>
+    <w:lvl w:ilvl="3" w:tplc="04090001" w:tentative="1">
+      <w:start w:val="1"/>
+      <w:numFmt w:val="bullet"/>
+      <w:lvlText w:val=""/>
+      <w:lvlJc w:val="left"/>
+      <w:pPr>
+        <w:ind w:left="4320" w:hanging="360"/>
+      </w:pPr>
+      <w:rPr>
+        <w:rFonts w:ascii="Symbol" w:hAnsi="Symbol" w:hint="default"/>
+      </w:rPr>
+    </w:lvl>
+    <w:lvl w:ilvl="4" w:tplc="04090003" w:tentative="1">
+      <w:start w:val="1"/>
+      <w:numFmt w:val="bullet"/>
+      <w:lvlText w:val="o"/>
+      <w:lvlJc w:val="left"/>
+      <w:pPr>
+        <w:ind w:left="5040" w:hanging="360"/>
+      </w:pPr>
+      <w:rPr>
+        <w:rFonts w:ascii="Courier New" w:hAnsi="Courier New" w:cs="Courier New" w:hint="default"/>
+      </w:rPr>
+    </w:lvl>
+    <w:lvl w:ilvl="5" w:tplc="04090005" w:tentative="1">
+      <w:start w:val="1"/>
+      <w:numFmt w:val="bullet"/>
+      <w:lvlText w:val=""/>
+      <w:lvlJc w:val="left"/>
+      <w:pPr>
+        <w:ind w:left="5760" w:hanging="360"/>
+      </w:pPr>
+      <w:rPr>
+        <w:rFonts w:ascii="Wingdings" w:hAnsi="Wingdings" w:hint="default"/>
+      </w:rPr>
+    </w:lvl>
+    <w:lvl w:ilvl="6" w:tplc="04090001" w:tentative="1">
+      <w:start w:val="1"/>
+      <w:numFmt w:val="bullet"/>
+      <w:lvlText w:val=""/>
+      <w:lvlJc w:val="left"/>
+      <w:pPr>
+        <w:ind w:left="6480" w:hanging="360"/>
+      </w:pPr>
+      <w:rPr>
+        <w:rFonts w:ascii="Symbol" w:hAnsi="Symbol" w:hint="default"/>
+      </w:rPr>
+    </w:lvl>
+    <w:lvl w:ilvl="7" w:tplc="04090003" w:tentative="1">
+      <w:start w:val="1"/>
+      <w:numFmt w:val="bullet"/>
+      <w:lvlText w:val="o"/>
+      <w:lvlJc w:val="left"/>
+      <w:pPr>
+        <w:ind w:left="7200" w:hanging="360"/>
+      </w:pPr>
+      <w:rPr>
+        <w:rFonts w:ascii="Courier New" w:hAnsi="Courier New" w:cs="Courier New" w:hint="default"/>
+      </w:rPr>
+    </w:lvl>
+    <w:lvl w:ilvl="8" w:tplc="04090005" w:tentative="1">
+      <w:start w:val="1"/>
+      <w:numFmt w:val="bullet"/>
+      <w:lvlText w:val=""/>
+      <w:lvlJc w:val="left"/>
+      <w:pPr>
+        <w:ind w:left="7920" w:hanging="360"/>
+      </w:pPr>
+      <w:rPr>
+        <w:rFonts w:ascii="Wingdings" w:hAnsi="Wingdings" w:hint="default"/>
+      </w:rPr>
+    </w:lvl>
+  </w:abstractNum>
+  <w:abstractNum w:abstractNumId="4" w15:restartNumberingAfterBreak="0">
     <w:nsid w:val="4E817D3A"/>
     <w:multiLevelType w:val="hybridMultilevel"/>
     <w:tmpl w:val="CF209E30"/>
@@ -1088,7 +1482,16 @@
     <w:abstractNumId w:val="0"/>
   </w:num>
   <w:num w:numId="2" w16cid:durableId="2097239297">
+    <w:abstractNumId w:val="4"/>
+  </w:num>
+  <w:num w:numId="3" w16cid:durableId="2118596092">
+    <w:abstractNumId w:val="3"/>
+  </w:num>
+  <w:num w:numId="4" w16cid:durableId="554048299">
     <w:abstractNumId w:val="1"/>
+  </w:num>
+  <w:num w:numId="5" w16cid:durableId="275530223">
+    <w:abstractNumId w:val="2"/>
   </w:num>
 </w:numbering>
 </file>

</xml_diff>